<commit_message>
Aggiornato template CRC Cards
</commit_message>
<xml_diff>
--- a/Doc/Design/CRC Cards/Template.docx
+++ b/Doc/Design/CRC Cards/Template.docx
@@ -9,10 +9,9 @@
         <w:tblLook w:val="04A0" w:firstRow="1" w:lastRow="0" w:firstColumn="1" w:lastColumn="0" w:noHBand="0" w:noVBand="1"/>
       </w:tblPr>
       <w:tblGrid>
-        <w:gridCol w:w="988"/>
-        <w:gridCol w:w="3826"/>
-        <w:gridCol w:w="1418"/>
-        <w:gridCol w:w="3396"/>
+        <w:gridCol w:w="1413"/>
+        <w:gridCol w:w="3401"/>
+        <w:gridCol w:w="4814"/>
       </w:tblGrid>
       <w:tr>
         <w:trPr>
@@ -20,7 +19,10 @@
         </w:trPr>
         <w:tc>
           <w:tcPr>
-            <w:tcW w:w="988" w:type="dxa"/>
+            <w:tcW w:w="1413" w:type="dxa"/>
+            <w:tcBorders>
+              <w:bottom w:val="single" w:sz="12" w:space="0" w:color="auto"/>
+            </w:tcBorders>
           </w:tcPr>
           <w:p>
             <w:pPr>
@@ -32,19 +34,47 @@
               <w:rPr>
                 <w:b/>
               </w:rPr>
-              <w:t>Class :</w:t>
-            </w:r>
+              <w:t xml:space="preserve">Class </w:t>
+            </w:r>
+            <w:proofErr w:type="spellStart"/>
+            <w:r>
+              <w:rPr>
+                <w:b/>
+              </w:rPr>
+              <w:t>Name</w:t>
+            </w:r>
+            <w:proofErr w:type="spellEnd"/>
+            <w:r>
+              <w:rPr>
+                <w:b/>
+              </w:rPr>
+              <w:t xml:space="preserve"> </w:t>
+            </w:r>
+            <w:bookmarkStart w:id="0" w:name="_GoBack"/>
+            <w:bookmarkEnd w:id="0"/>
           </w:p>
         </w:tc>
         <w:tc>
           <w:tcPr>
-            <w:tcW w:w="3826" w:type="dxa"/>
+            <w:tcW w:w="8215" w:type="dxa"/>
+            <w:gridSpan w:val="2"/>
+            <w:tcBorders>
+              <w:bottom w:val="single" w:sz="12" w:space="0" w:color="auto"/>
+            </w:tcBorders>
           </w:tcPr>
           <w:p/>
         </w:tc>
-        <w:tc>
-          <w:tcPr>
-            <w:tcW w:w="1418" w:type="dxa"/>
+      </w:tr>
+      <w:tr>
+        <w:trPr>
+          <w:trHeight w:val="416"/>
+        </w:trPr>
+        <w:tc>
+          <w:tcPr>
+            <w:tcW w:w="1413" w:type="dxa"/>
+            <w:tcBorders>
+              <w:top w:val="single" w:sz="12" w:space="0" w:color="auto"/>
+            </w:tcBorders>
           </w:tcPr>
           <w:p>
             <w:pPr>
@@ -64,13 +94,61 @@
               <w:rPr>
                 <w:b/>
               </w:rPr>
-              <w:t xml:space="preserve"> :</w:t>
+              <w:t xml:space="preserve"> </w:t>
             </w:r>
           </w:p>
         </w:tc>
         <w:tc>
           <w:tcPr>
-            <w:tcW w:w="3396" w:type="dxa"/>
+            <w:tcW w:w="8215" w:type="dxa"/>
+            <w:gridSpan w:val="2"/>
+            <w:tcBorders>
+              <w:top w:val="single" w:sz="12" w:space="0" w:color="auto"/>
+            </w:tcBorders>
+          </w:tcPr>
+          <w:p/>
+        </w:tc>
+      </w:tr>
+      <w:tr>
+        <w:trPr>
+          <w:trHeight w:val="416"/>
+        </w:trPr>
+        <w:tc>
+          <w:tcPr>
+            <w:tcW w:w="1413" w:type="dxa"/>
+            <w:tcBorders>
+              <w:bottom w:val="single" w:sz="12" w:space="0" w:color="auto"/>
+            </w:tcBorders>
+          </w:tcPr>
+          <w:p>
+            <w:pPr>
+              <w:rPr>
+                <w:b/>
+              </w:rPr>
+            </w:pPr>
+            <w:proofErr w:type="spellStart"/>
+            <w:r>
+              <w:rPr>
+                <w:b/>
+              </w:rPr>
+              <w:t>SubClasses</w:t>
+            </w:r>
+            <w:proofErr w:type="spellEnd"/>
+            <w:r>
+              <w:rPr>
+                <w:b/>
+              </w:rPr>
+              <w:t xml:space="preserve"> </w:t>
+            </w:r>
+          </w:p>
+        </w:tc>
+        <w:tc>
+          <w:tcPr>
+            <w:tcW w:w="8215" w:type="dxa"/>
+            <w:gridSpan w:val="2"/>
+            <w:tcBorders>
+              <w:bottom w:val="single" w:sz="12" w:space="0" w:color="auto"/>
+            </w:tcBorders>
           </w:tcPr>
           <w:p/>
         </w:tc>
@@ -104,7 +182,9 @@
         <w:tc>
           <w:tcPr>
             <w:tcW w:w="4814" w:type="dxa"/>
-            <w:gridSpan w:val="2"/>
+            <w:tcBorders>
+              <w:top w:val="single" w:sz="12" w:space="0" w:color="auto"/>
+            </w:tcBorders>
           </w:tcPr>
           <w:p>
             <w:pPr>
@@ -150,7 +230,6 @@
         <w:tc>
           <w:tcPr>
             <w:tcW w:w="4814" w:type="dxa"/>
-            <w:gridSpan w:val="2"/>
           </w:tcPr>
           <w:p>
             <w:r>
@@ -184,15 +263,11 @@
             <w:tcW w:w="4814" w:type="dxa"/>
             <w:gridSpan w:val="2"/>
           </w:tcPr>
-          <w:p>
-            <w:bookmarkStart w:id="0" w:name="_GoBack"/>
-            <w:bookmarkEnd w:id="0"/>
-          </w:p>
+          <w:p/>
         </w:tc>
         <w:tc>
           <w:tcPr>
             <w:tcW w:w="4814" w:type="dxa"/>
-            <w:gridSpan w:val="2"/>
           </w:tcPr>
           <w:p/>
         </w:tc>

</xml_diff>